<commit_message>
giornata 20.10.2023 - aggiornato
</commit_message>
<xml_diff>
--- a/4_Diari/2023.10.20_EneaCorti.docx
+++ b/4_Diari/2023.10.20_EneaCorti.docx
@@ -434,6 +434,21 @@
               <w:rPr>
                 <w:rFonts w:ascii="Arial" w:hAnsi="Arial" w:cs="Arial"/>
               </w:rPr>
+              <w:t>Fare in modo che la tabella possa essere di 3 dimensioni</w:t>
+            </w:r>
+            <w:bookmarkStart w:id="3" w:name="_GoBack"/>
+            <w:bookmarkEnd w:id="3"/>
+          </w:p>
+          <w:p>
+            <w:pPr>
+              <w:rPr>
+                <w:rFonts w:ascii="Arial" w:hAnsi="Arial" w:cs="Arial"/>
+              </w:rPr>
+            </w:pPr>
+            <w:r>
+              <w:rPr>
+                <w:rFonts w:ascii="Arial" w:hAnsi="Arial" w:cs="Arial"/>
+              </w:rPr>
               <w:t xml:space="preserve">Fare la documentazione + </w:t>
             </w:r>
             <w:r>
@@ -443,6 +458,13 @@
               <w:t>inizio interfaccia grafica</w:t>
             </w:r>
           </w:p>
+          <w:p>
+            <w:pPr>
+              <w:rPr>
+                <w:rFonts w:ascii="Arial" w:hAnsi="Arial" w:cs="Arial"/>
+              </w:rPr>
+            </w:pPr>
+          </w:p>
         </w:tc>
       </w:tr>
     </w:tbl>
@@ -452,8 +474,6 @@
           <w:rFonts w:ascii="Arial" w:hAnsi="Arial" w:cs="Arial"/>
         </w:rPr>
       </w:pPr>
-      <w:bookmarkStart w:id="3" w:name="_GoBack"/>
-      <w:bookmarkEnd w:id="3"/>
     </w:p>
     <w:sectPr>
       <w:headerReference w:type="default" r:id="rId8"/>
@@ -3964,14 +3984,14 @@
     <w:charset w:val="00"/>
     <w:family w:val="swiss"/>
     <w:pitch w:val="variable"/>
-    <w:sig w:usb0="E4002EFF" w:usb1="C000247B" w:usb2="00000009" w:usb3="00000000" w:csb0="000001FF" w:csb1="00000000"/>
+    <w:sig w:usb0="E0002AFF" w:usb1="4000ACFF" w:usb2="00000001" w:usb3="00000000" w:csb0="000001FF" w:csb1="00000000"/>
   </w:font>
   <w:font w:name="Times New Roman">
     <w:panose1 w:val="02020603050405020304"/>
     <w:charset w:val="00"/>
     <w:family w:val="roman"/>
     <w:pitch w:val="variable"/>
-    <w:sig w:usb0="E0002EFF" w:usb1="C000785B" w:usb2="00000009" w:usb3="00000000" w:csb0="000001FF" w:csb1="00000000"/>
+    <w:sig w:usb0="E0002AFF" w:usb1="C0007843" w:usb2="00000009" w:usb3="00000000" w:csb0="000001FF" w:csb1="00000000"/>
   </w:font>
   <w:font w:name="Courier New">
     <w:panose1 w:val="02070309020205020404"/>
@@ -3999,7 +4019,7 @@
     <w:charset w:val="00"/>
     <w:family w:val="swiss"/>
     <w:pitch w:val="variable"/>
-    <w:sig w:usb0="E0002EFF" w:usb1="C000785B" w:usb2="00000009" w:usb3="00000000" w:csb0="000001FF" w:csb1="00000000"/>
+    <w:sig w:usb0="E0002AFF" w:usb1="C0007843" w:usb2="00000009" w:usb3="00000000" w:csb0="000001FF" w:csb1="00000000"/>
   </w:font>
   <w:font w:name="Tahoma">
     <w:panose1 w:val="020B0604030504040204"/>
@@ -4013,14 +4033,14 @@
     <w:charset w:val="00"/>
     <w:family w:val="roman"/>
     <w:pitch w:val="variable"/>
-    <w:sig w:usb0="E00006FF" w:usb1="420024FF" w:usb2="02000000" w:usb3="00000000" w:csb0="0000019F" w:csb1="00000000"/>
+    <w:sig w:usb0="A00002EF" w:usb1="4000004B" w:usb2="00000000" w:usb3="00000000" w:csb0="0000019F" w:csb1="00000000"/>
   </w:font>
   <w:font w:name="Calibri Light">
     <w:panose1 w:val="020F0302020204030204"/>
     <w:charset w:val="00"/>
     <w:family w:val="swiss"/>
     <w:pitch w:val="variable"/>
-    <w:sig w:usb0="E4002EFF" w:usb1="C000247B" w:usb2="00000009" w:usb3="00000000" w:csb0="000001FF" w:csb1="00000000"/>
+    <w:sig w:usb0="A0002AEF" w:usb1="4000207B" w:usb2="00000000" w:usb3="00000000" w:csb0="000001FF" w:csb1="00000000"/>
   </w:font>
 </w:fonts>
 </file>
@@ -4085,6 +4105,7 @@
     <w:rsid w:val="004576F0"/>
     <w:rsid w:val="00465B6E"/>
     <w:rsid w:val="004B235F"/>
+    <w:rsid w:val="004E0E98"/>
     <w:rsid w:val="004E2C9B"/>
     <w:rsid w:val="004E6B5D"/>
     <w:rsid w:val="004F7A60"/>
@@ -4977,7 +4998,7 @@
 </file>
 
 <file path=customXml/itemProps1.xml><?xml version="1.0" encoding="utf-8"?>
-<ds:datastoreItem xmlns:ds="http://schemas.openxmlformats.org/officeDocument/2006/customXml" ds:itemID="{81334B36-E5BB-4A58-AD8C-B550818E4CDF}">
+<ds:datastoreItem xmlns:ds="http://schemas.openxmlformats.org/officeDocument/2006/customXml" ds:itemID="{13FE8A35-ED81-4FC3-9D6B-B9D97178EA8B}">
   <ds:schemaRefs>
     <ds:schemaRef ds:uri="http://schemas.openxmlformats.org/officeDocument/2006/bibliography"/>
   </ds:schemaRefs>

</xml_diff>